<commit_message>
Atualização das instruções do Plano do Projeto
</commit_message>
<xml_diff>
--- a/planejmamento_projeto_auto_extrator_mysql.docx
+++ b/planejmamento_projeto_auto_extrator_mysql.docx
@@ -234,14 +234,7 @@
           <w:rFonts w:ascii="Times New Roman" w:hAnsi="Times New Roman" w:cs="Times New Roman"/>
           <w:lang w:val="pt-BR"/>
         </w:rPr>
-        <w:t>│── scripts/ → Código-fonte do projeto</w:t>
-      </w:r>
-      <w:r>
-        <w:rPr>
-          <w:rFonts w:ascii="Times New Roman" w:hAnsi="Times New Roman" w:cs="Times New Roman"/>
-          <w:lang w:val="pt-BR"/>
-        </w:rPr>
-        <w:t xml:space="preserve"> </w:t>
+        <w:t xml:space="preserve">│── scripts/ → Código-fonte do projeto </w:t>
       </w:r>
       <w:r>
         <w:rPr>
@@ -384,12 +377,14 @@
         </w:numPr>
         <w:rPr>
           <w:rFonts w:ascii="Times New Roman" w:hAnsi="Times New Roman" w:cs="Times New Roman"/>
-          <w:lang w:val="pt-BR"/>
-        </w:rPr>
-      </w:pPr>
-      <w:r>
-        <w:rPr>
-          <w:rFonts w:ascii="Times New Roman" w:hAnsi="Times New Roman" w:cs="Times New Roman"/>
+          <w:color w:val="0000FF"/>
+          <w:lang w:val="pt-BR"/>
+        </w:rPr>
+      </w:pPr>
+      <w:r>
+        <w:rPr>
+          <w:rFonts w:ascii="Times New Roman" w:hAnsi="Times New Roman" w:cs="Times New Roman"/>
+          <w:color w:val="0000FF"/>
           <w:lang w:val="pt-BR"/>
         </w:rPr>
         <w:t>Criar função para conectar ao MySQL.</w:t>
@@ -398,17 +393,20 @@
     <w:p>
       <w:pPr>
         <w:numPr>
-          <w:ilvl w:val="0"/>
+          <w:ilvl w:val="1"/>
           <w:numId w:val="19"/>
         </w:numPr>
         <w:rPr>
           <w:rFonts w:ascii="Times New Roman" w:hAnsi="Times New Roman" w:cs="Times New Roman"/>
-          <w:lang w:val="pt-BR"/>
-        </w:rPr>
-      </w:pPr>
-      <w:r>
-        <w:rPr>
-          <w:rFonts w:ascii="Times New Roman" w:hAnsi="Times New Roman" w:cs="Times New Roman"/>
+          <w:strike/>
+          <w:lang w:val="pt-BR"/>
+        </w:rPr>
+      </w:pPr>
+      <w:r>
+        <w:rPr>
+          <w:rFonts w:ascii="Times New Roman" w:hAnsi="Times New Roman" w:cs="Times New Roman"/>
+          <w:strike/>
+          <w:color w:val="FF0000"/>
           <w:lang w:val="pt-BR"/>
         </w:rPr>
         <w:t>Executar query para extrair dados já existentes ou realizar atualizações de acordo com a lógica de negócios.</w:t>
@@ -452,12 +450,14 @@
         </w:numPr>
         <w:rPr>
           <w:rFonts w:ascii="Times New Roman" w:hAnsi="Times New Roman" w:cs="Times New Roman"/>
-          <w:lang w:val="pt-BR"/>
-        </w:rPr>
-      </w:pPr>
-      <w:r>
-        <w:rPr>
-          <w:rFonts w:ascii="Times New Roman" w:hAnsi="Times New Roman" w:cs="Times New Roman"/>
+          <w:color w:val="0000FF"/>
+          <w:lang w:val="pt-BR"/>
+        </w:rPr>
+      </w:pPr>
+      <w:r>
+        <w:rPr>
+          <w:rFonts w:ascii="Times New Roman" w:hAnsi="Times New Roman" w:cs="Times New Roman"/>
+          <w:color w:val="0000FF"/>
           <w:lang w:val="pt-BR"/>
         </w:rPr>
         <w:t xml:space="preserve">Acessar o </w:t>
@@ -466,6 +466,7 @@
       <w:r>
         <w:rPr>
           <w:rFonts w:ascii="Times New Roman" w:hAnsi="Times New Roman" w:cs="Times New Roman"/>
+          <w:color w:val="0000FF"/>
           <w:lang w:val="pt-BR"/>
         </w:rPr>
         <w:t>Kaggle</w:t>
@@ -474,6 +475,7 @@
       <w:r>
         <w:rPr>
           <w:rFonts w:ascii="Times New Roman" w:hAnsi="Times New Roman" w:cs="Times New Roman"/>
+          <w:color w:val="0000FF"/>
           <w:lang w:val="pt-BR"/>
         </w:rPr>
         <w:t xml:space="preserve"> pelo navegador.</w:t>
@@ -487,12 +489,14 @@
         </w:numPr>
         <w:rPr>
           <w:rFonts w:ascii="Times New Roman" w:hAnsi="Times New Roman" w:cs="Times New Roman"/>
-          <w:lang w:val="pt-BR"/>
-        </w:rPr>
-      </w:pPr>
-      <w:r>
-        <w:rPr>
-          <w:rFonts w:ascii="Times New Roman" w:hAnsi="Times New Roman" w:cs="Times New Roman"/>
+          <w:color w:val="0000FF"/>
+          <w:lang w:val="pt-BR"/>
+        </w:rPr>
+      </w:pPr>
+      <w:r>
+        <w:rPr>
+          <w:rFonts w:ascii="Times New Roman" w:hAnsi="Times New Roman" w:cs="Times New Roman"/>
+          <w:color w:val="0000FF"/>
           <w:lang w:val="pt-BR"/>
         </w:rPr>
         <w:t xml:space="preserve">Baixar o </w:t>
@@ -501,6 +505,7 @@
       <w:r>
         <w:rPr>
           <w:rFonts w:ascii="Times New Roman" w:hAnsi="Times New Roman" w:cs="Times New Roman"/>
+          <w:color w:val="0000FF"/>
           <w:lang w:val="pt-BR"/>
         </w:rPr>
         <w:t>dataset</w:t>
@@ -509,6 +514,7 @@
       <w:r>
         <w:rPr>
           <w:rFonts w:ascii="Times New Roman" w:hAnsi="Times New Roman" w:cs="Times New Roman"/>
+          <w:color w:val="0000FF"/>
           <w:lang w:val="pt-BR"/>
         </w:rPr>
         <w:t xml:space="preserve"> manualmente.</w:t>
@@ -522,223 +528,17 @@
         </w:numPr>
         <w:rPr>
           <w:rFonts w:ascii="Times New Roman" w:hAnsi="Times New Roman" w:cs="Times New Roman"/>
-          <w:lang w:val="pt-BR"/>
-        </w:rPr>
-      </w:pPr>
-      <w:r>
-        <w:rPr>
-          <w:rFonts w:ascii="Times New Roman" w:hAnsi="Times New Roman" w:cs="Times New Roman"/>
+          <w:color w:val="0000FF"/>
+          <w:lang w:val="pt-BR"/>
+        </w:rPr>
+      </w:pPr>
+      <w:r>
+        <w:rPr>
+          <w:rFonts w:ascii="Times New Roman" w:hAnsi="Times New Roman" w:cs="Times New Roman"/>
+          <w:color w:val="0000FF"/>
           <w:lang w:val="pt-BR"/>
         </w:rPr>
         <w:t>Armazenar o arquivo na pasta do projeto (dados/).</w:t>
-      </w:r>
-    </w:p>
-    <w:p>
-      <w:pPr>
-        <w:numPr>
-          <w:ilvl w:val="1"/>
-          <w:numId w:val="20"/>
-        </w:numPr>
-        <w:rPr>
-          <w:rFonts w:ascii="Times New Roman" w:hAnsi="Times New Roman" w:cs="Times New Roman"/>
-          <w:strike/>
-          <w:color w:val="FF0000"/>
-          <w:lang w:val="pt-BR"/>
-        </w:rPr>
-      </w:pPr>
-      <w:r>
-        <w:rPr>
-          <w:rFonts w:ascii="Times New Roman" w:hAnsi="Times New Roman" w:cs="Times New Roman"/>
-          <w:strike/>
-          <w:color w:val="FF0000"/>
-          <w:lang w:val="pt-BR"/>
-        </w:rPr>
-        <w:t xml:space="preserve">Autenticação </w:t>
-      </w:r>
-      <w:proofErr w:type="spellStart"/>
-      <w:r>
-        <w:rPr>
-          <w:rFonts w:ascii="Times New Roman" w:hAnsi="Times New Roman" w:cs="Times New Roman"/>
-          <w:strike/>
-          <w:color w:val="FF0000"/>
-          <w:lang w:val="pt-BR"/>
-        </w:rPr>
-        <w:t>Kaggle</w:t>
-      </w:r>
-      <w:proofErr w:type="spellEnd"/>
-      <w:r>
-        <w:rPr>
-          <w:rFonts w:ascii="Times New Roman" w:hAnsi="Times New Roman" w:cs="Times New Roman"/>
-          <w:strike/>
-          <w:color w:val="FF0000"/>
-          <w:lang w:val="pt-BR"/>
-        </w:rPr>
-        <w:t xml:space="preserve">: Utilizar a chave API do </w:t>
-      </w:r>
-      <w:proofErr w:type="spellStart"/>
-      <w:r>
-        <w:rPr>
-          <w:rFonts w:ascii="Times New Roman" w:hAnsi="Times New Roman" w:cs="Times New Roman"/>
-          <w:strike/>
-          <w:color w:val="FF0000"/>
-          <w:lang w:val="pt-BR"/>
-        </w:rPr>
-        <w:t>Kaggle</w:t>
-      </w:r>
-      <w:proofErr w:type="spellEnd"/>
-      <w:r>
-        <w:rPr>
-          <w:rFonts w:ascii="Times New Roman" w:hAnsi="Times New Roman" w:cs="Times New Roman"/>
-          <w:strike/>
-          <w:color w:val="FF0000"/>
-          <w:lang w:val="pt-BR"/>
-        </w:rPr>
-        <w:t xml:space="preserve"> para autenticação.</w:t>
-      </w:r>
-    </w:p>
-    <w:p>
-      <w:pPr>
-        <w:numPr>
-          <w:ilvl w:val="1"/>
-          <w:numId w:val="20"/>
-        </w:numPr>
-        <w:rPr>
-          <w:rFonts w:ascii="Times New Roman" w:hAnsi="Times New Roman" w:cs="Times New Roman"/>
-          <w:strike/>
-          <w:color w:val="FF0000"/>
-          <w:lang w:val="pt-BR"/>
-        </w:rPr>
-      </w:pPr>
-      <w:r>
-        <w:rPr>
-          <w:rFonts w:ascii="Times New Roman" w:hAnsi="Times New Roman" w:cs="Times New Roman"/>
-          <w:strike/>
-          <w:color w:val="FF0000"/>
-          <w:lang w:val="pt-BR"/>
-        </w:rPr>
-        <w:t xml:space="preserve">Download do </w:t>
-      </w:r>
-      <w:proofErr w:type="spellStart"/>
-      <w:r>
-        <w:rPr>
-          <w:rFonts w:ascii="Times New Roman" w:hAnsi="Times New Roman" w:cs="Times New Roman"/>
-          <w:strike/>
-          <w:color w:val="FF0000"/>
-          <w:lang w:val="pt-BR"/>
-        </w:rPr>
-        <w:t>Dataset</w:t>
-      </w:r>
-      <w:proofErr w:type="spellEnd"/>
-      <w:r>
-        <w:rPr>
-          <w:rFonts w:ascii="Times New Roman" w:hAnsi="Times New Roman" w:cs="Times New Roman"/>
-          <w:strike/>
-          <w:color w:val="FF0000"/>
-          <w:lang w:val="pt-BR"/>
-        </w:rPr>
-        <w:t xml:space="preserve">: Baixar o </w:t>
-      </w:r>
-      <w:proofErr w:type="spellStart"/>
-      <w:r>
-        <w:rPr>
-          <w:rFonts w:ascii="Times New Roman" w:hAnsi="Times New Roman" w:cs="Times New Roman"/>
-          <w:strike/>
-          <w:color w:val="FF0000"/>
-          <w:lang w:val="pt-BR"/>
-        </w:rPr>
-        <w:t>dataset</w:t>
-      </w:r>
-      <w:proofErr w:type="spellEnd"/>
-      <w:r>
-        <w:rPr>
-          <w:rFonts w:ascii="Times New Roman" w:hAnsi="Times New Roman" w:cs="Times New Roman"/>
-          <w:strike/>
-          <w:color w:val="FF0000"/>
-          <w:lang w:val="pt-BR"/>
-        </w:rPr>
-        <w:t xml:space="preserve"> desejado diretamente do </w:t>
-      </w:r>
-      <w:proofErr w:type="spellStart"/>
-      <w:r>
-        <w:rPr>
-          <w:rFonts w:ascii="Times New Roman" w:hAnsi="Times New Roman" w:cs="Times New Roman"/>
-          <w:strike/>
-          <w:color w:val="FF0000"/>
-          <w:lang w:val="pt-BR"/>
-        </w:rPr>
-        <w:t>Kaggle</w:t>
-      </w:r>
-      <w:proofErr w:type="spellEnd"/>
-      <w:r>
-        <w:rPr>
-          <w:rFonts w:ascii="Times New Roman" w:hAnsi="Times New Roman" w:cs="Times New Roman"/>
-          <w:strike/>
-          <w:color w:val="FF0000"/>
-          <w:lang w:val="pt-BR"/>
-        </w:rPr>
-        <w:t xml:space="preserve"> usando a biblioteca </w:t>
-      </w:r>
-      <w:proofErr w:type="spellStart"/>
-      <w:r>
-        <w:rPr>
-          <w:rFonts w:ascii="Times New Roman" w:hAnsi="Times New Roman" w:cs="Times New Roman"/>
-          <w:strike/>
-          <w:color w:val="FF0000"/>
-          <w:lang w:val="pt-BR"/>
-        </w:rPr>
-        <w:t>kaggle</w:t>
-      </w:r>
-      <w:proofErr w:type="spellEnd"/>
-      <w:r>
-        <w:rPr>
-          <w:rFonts w:ascii="Times New Roman" w:hAnsi="Times New Roman" w:cs="Times New Roman"/>
-          <w:strike/>
-          <w:color w:val="FF0000"/>
-          <w:lang w:val="pt-BR"/>
-        </w:rPr>
-        <w:t xml:space="preserve"> no Python.</w:t>
-      </w:r>
-    </w:p>
-    <w:p>
-      <w:pPr>
-        <w:numPr>
-          <w:ilvl w:val="1"/>
-          <w:numId w:val="20"/>
-        </w:numPr>
-        <w:rPr>
-          <w:rFonts w:ascii="Times New Roman" w:hAnsi="Times New Roman" w:cs="Times New Roman"/>
-          <w:color w:val="FF0000"/>
-          <w:lang w:val="pt-BR"/>
-        </w:rPr>
-      </w:pPr>
-      <w:r>
-        <w:rPr>
-          <w:rFonts w:ascii="Times New Roman" w:hAnsi="Times New Roman" w:cs="Times New Roman"/>
-          <w:strike/>
-          <w:color w:val="FF0000"/>
-          <w:lang w:val="pt-BR"/>
-        </w:rPr>
-        <w:t xml:space="preserve">Descompactar Dados (se necessário): Caso o </w:t>
-      </w:r>
-      <w:proofErr w:type="spellStart"/>
-      <w:r>
-        <w:rPr>
-          <w:rFonts w:ascii="Times New Roman" w:hAnsi="Times New Roman" w:cs="Times New Roman"/>
-          <w:strike/>
-          <w:color w:val="FF0000"/>
-          <w:lang w:val="pt-BR"/>
-        </w:rPr>
-        <w:t>dataset</w:t>
-      </w:r>
-      <w:proofErr w:type="spellEnd"/>
-      <w:r>
-        <w:rPr>
-          <w:rFonts w:ascii="Times New Roman" w:hAnsi="Times New Roman" w:cs="Times New Roman"/>
-          <w:strike/>
-          <w:color w:val="FF0000"/>
-          <w:lang w:val="pt-BR"/>
-        </w:rPr>
-        <w:t xml:space="preserve"> esteja em formato comprimido (zip), descompactar e preparar os dados para manipulação.</w:t>
       </w:r>
     </w:p>
     <w:p>
@@ -768,12 +568,14 @@
         </w:numPr>
         <w:rPr>
           <w:rFonts w:ascii="Times New Roman" w:hAnsi="Times New Roman" w:cs="Times New Roman"/>
-          <w:lang w:val="pt-BR"/>
-        </w:rPr>
-      </w:pPr>
-      <w:r>
-        <w:rPr>
-          <w:rFonts w:ascii="Times New Roman" w:hAnsi="Times New Roman" w:cs="Times New Roman"/>
+          <w:color w:val="0000FF"/>
+          <w:lang w:val="pt-BR"/>
+        </w:rPr>
+      </w:pPr>
+      <w:r>
+        <w:rPr>
+          <w:rFonts w:ascii="Times New Roman" w:hAnsi="Times New Roman" w:cs="Times New Roman"/>
+          <w:color w:val="0000FF"/>
           <w:lang w:val="pt-BR"/>
         </w:rPr>
         <w:t>Carregar os dados no Pandas.</w:t>
@@ -787,28 +589,30 @@
         </w:numPr>
         <w:rPr>
           <w:rFonts w:ascii="Times New Roman" w:hAnsi="Times New Roman" w:cs="Times New Roman"/>
-          <w:lang w:val="pt-BR"/>
-        </w:rPr>
-      </w:pPr>
-      <w:r>
-        <w:rPr>
-          <w:rFonts w:ascii="Times New Roman" w:hAnsi="Times New Roman" w:cs="Times New Roman"/>
-          <w:lang w:val="pt-BR"/>
-        </w:rPr>
-        <w:t xml:space="preserve">Aplicar transformações necessárias conforme os requisitos do projeto (limpeza de dados, renomeação de colunas, conversão de </w:t>
-      </w:r>
-      <w:proofErr w:type="gramStart"/>
-      <w:r>
-        <w:rPr>
-          <w:rFonts w:ascii="Times New Roman" w:hAnsi="Times New Roman" w:cs="Times New Roman"/>
-          <w:lang w:val="pt-BR"/>
-        </w:rPr>
-        <w:t>tipos, etc.</w:t>
-      </w:r>
-      <w:proofErr w:type="gramEnd"/>
-      <w:r>
-        <w:rPr>
-          <w:rFonts w:ascii="Times New Roman" w:hAnsi="Times New Roman" w:cs="Times New Roman"/>
+          <w:color w:val="0000FF"/>
+          <w:lang w:val="pt-BR"/>
+        </w:rPr>
+      </w:pPr>
+      <w:r>
+        <w:rPr>
+          <w:rFonts w:ascii="Times New Roman" w:hAnsi="Times New Roman" w:cs="Times New Roman"/>
+          <w:color w:val="0000FF"/>
+          <w:lang w:val="pt-BR"/>
+        </w:rPr>
+        <w:t xml:space="preserve">Aplicar transformações necessárias conforme os requisitos do projeto (renomeação de </w:t>
+      </w:r>
+      <w:r>
+        <w:rPr>
+          <w:rFonts w:ascii="Times New Roman" w:hAnsi="Times New Roman" w:cs="Times New Roman"/>
+          <w:color w:val="0000FF"/>
+          <w:lang w:val="pt-BR"/>
+        </w:rPr>
+        <w:t>colunas etc.</w:t>
+      </w:r>
+      <w:r>
+        <w:rPr>
+          <w:rFonts w:ascii="Times New Roman" w:hAnsi="Times New Roman" w:cs="Times New Roman"/>
+          <w:color w:val="0000FF"/>
           <w:lang w:val="pt-BR"/>
         </w:rPr>
         <w:t>).</w:t>
@@ -817,17 +621,63 @@
     <w:p>
       <w:pPr>
         <w:numPr>
-          <w:ilvl w:val="0"/>
+          <w:ilvl w:val="1"/>
           <w:numId w:val="21"/>
         </w:numPr>
         <w:rPr>
           <w:rFonts w:ascii="Times New Roman" w:hAnsi="Times New Roman" w:cs="Times New Roman"/>
-          <w:lang w:val="pt-BR"/>
-        </w:rPr>
-      </w:pPr>
-      <w:r>
-        <w:rPr>
-          <w:rFonts w:ascii="Times New Roman" w:hAnsi="Times New Roman" w:cs="Times New Roman"/>
+          <w:strike/>
+          <w:color w:val="FF0000"/>
+          <w:lang w:val="pt-BR"/>
+        </w:rPr>
+      </w:pPr>
+      <w:r>
+        <w:rPr>
+          <w:rFonts w:ascii="Times New Roman" w:hAnsi="Times New Roman" w:cs="Times New Roman"/>
+          <w:strike/>
+          <w:color w:val="FF0000"/>
+          <w:lang w:val="pt-BR"/>
+        </w:rPr>
+        <w:t xml:space="preserve">Aplicar transformações necessárias conforme os requisitos do projeto (limpeza de dados, renomeação de colunas, conversão de </w:t>
+      </w:r>
+      <w:proofErr w:type="gramStart"/>
+      <w:r>
+        <w:rPr>
+          <w:rFonts w:ascii="Times New Roman" w:hAnsi="Times New Roman" w:cs="Times New Roman"/>
+          <w:strike/>
+          <w:color w:val="FF0000"/>
+          <w:lang w:val="pt-BR"/>
+        </w:rPr>
+        <w:t>tipos, etc.</w:t>
+      </w:r>
+      <w:proofErr w:type="gramEnd"/>
+      <w:r>
+        <w:rPr>
+          <w:rFonts w:ascii="Times New Roman" w:hAnsi="Times New Roman" w:cs="Times New Roman"/>
+          <w:strike/>
+          <w:color w:val="FF0000"/>
+          <w:lang w:val="pt-BR"/>
+        </w:rPr>
+        <w:t>).</w:t>
+      </w:r>
+    </w:p>
+    <w:p>
+      <w:pPr>
+        <w:numPr>
+          <w:ilvl w:val="1"/>
+          <w:numId w:val="21"/>
+        </w:numPr>
+        <w:rPr>
+          <w:rFonts w:ascii="Times New Roman" w:hAnsi="Times New Roman" w:cs="Times New Roman"/>
+          <w:strike/>
+          <w:lang w:val="pt-BR"/>
+        </w:rPr>
+      </w:pPr>
+      <w:r>
+        <w:rPr>
+          <w:rFonts w:ascii="Times New Roman" w:hAnsi="Times New Roman" w:cs="Times New Roman"/>
+          <w:strike/>
+          <w:color w:val="FF0000"/>
           <w:lang w:val="pt-BR"/>
         </w:rPr>
         <w:t xml:space="preserve">Validação: Verificar </w:t>
@@ -836,6 +686,8 @@
       <w:r>
         <w:rPr>
           <w:rFonts w:ascii="Times New Roman" w:hAnsi="Times New Roman" w:cs="Times New Roman"/>
+          <w:strike/>
+          <w:color w:val="FF0000"/>
           <w:lang w:val="pt-BR"/>
         </w:rPr>
         <w:t>schema</w:t>
@@ -844,6 +696,8 @@
       <w:r>
         <w:rPr>
           <w:rFonts w:ascii="Times New Roman" w:hAnsi="Times New Roman" w:cs="Times New Roman"/>
+          <w:strike/>
+          <w:color w:val="FF0000"/>
           <w:lang w:val="pt-BR"/>
         </w:rPr>
         <w:t>, tratar dados nulos e duplicados.</w:t>
@@ -876,12 +730,14 @@
         </w:numPr>
         <w:rPr>
           <w:rFonts w:ascii="Times New Roman" w:hAnsi="Times New Roman" w:cs="Times New Roman"/>
-          <w:lang w:val="pt-BR"/>
-        </w:rPr>
-      </w:pPr>
-      <w:r>
-        <w:rPr>
-          <w:rFonts w:ascii="Times New Roman" w:hAnsi="Times New Roman" w:cs="Times New Roman"/>
+          <w:color w:val="0000FF"/>
+          <w:lang w:val="pt-BR"/>
+        </w:rPr>
+      </w:pPr>
+      <w:r>
+        <w:rPr>
+          <w:rFonts w:ascii="Times New Roman" w:hAnsi="Times New Roman" w:cs="Times New Roman"/>
+          <w:color w:val="0000FF"/>
           <w:lang w:val="pt-BR"/>
         </w:rPr>
         <w:t xml:space="preserve">Criar ou atualizar tabela no MySQL com os dados extraídos do </w:t>
@@ -890,6 +746,7 @@
       <w:r>
         <w:rPr>
           <w:rFonts w:ascii="Times New Roman" w:hAnsi="Times New Roman" w:cs="Times New Roman"/>
+          <w:color w:val="0000FF"/>
           <w:lang w:val="pt-BR"/>
         </w:rPr>
         <w:t>Kaggle</w:t>
@@ -898,6 +755,7 @@
       <w:r>
         <w:rPr>
           <w:rFonts w:ascii="Times New Roman" w:hAnsi="Times New Roman" w:cs="Times New Roman"/>
+          <w:color w:val="0000FF"/>
           <w:lang w:val="pt-BR"/>
         </w:rPr>
         <w:t>.</w:t>
@@ -911,32 +769,36 @@
         </w:numPr>
         <w:rPr>
           <w:rFonts w:ascii="Times New Roman" w:hAnsi="Times New Roman" w:cs="Times New Roman"/>
-          <w:lang w:val="pt-BR"/>
-        </w:rPr>
-      </w:pPr>
-      <w:r>
-        <w:rPr>
-          <w:rFonts w:ascii="Times New Roman" w:hAnsi="Times New Roman" w:cs="Times New Roman"/>
-          <w:lang w:val="pt-BR"/>
-        </w:rPr>
-        <w:lastRenderedPageBreak/>
+          <w:color w:val="0000FF"/>
+          <w:lang w:val="pt-BR"/>
+        </w:rPr>
+      </w:pPr>
+      <w:r>
+        <w:rPr>
+          <w:rFonts w:ascii="Times New Roman" w:hAnsi="Times New Roman" w:cs="Times New Roman"/>
+          <w:color w:val="0000FF"/>
+          <w:lang w:val="pt-BR"/>
+        </w:rPr>
         <w:t>Inserção ou Atualização: Decidir se deve inserir dados novos ou atualizar dados existentes com base na lógica de negócios.</w:t>
       </w:r>
     </w:p>
     <w:p>
       <w:pPr>
         <w:numPr>
-          <w:ilvl w:val="0"/>
+          <w:ilvl w:val="1"/>
           <w:numId w:val="22"/>
         </w:numPr>
         <w:rPr>
           <w:rFonts w:ascii="Times New Roman" w:hAnsi="Times New Roman" w:cs="Times New Roman"/>
-          <w:lang w:val="pt-BR"/>
-        </w:rPr>
-      </w:pPr>
-      <w:r>
-        <w:rPr>
-          <w:rFonts w:ascii="Times New Roman" w:hAnsi="Times New Roman" w:cs="Times New Roman"/>
+          <w:strike/>
+          <w:lang w:val="pt-BR"/>
+        </w:rPr>
+      </w:pPr>
+      <w:r>
+        <w:rPr>
+          <w:rFonts w:ascii="Times New Roman" w:hAnsi="Times New Roman" w:cs="Times New Roman"/>
+          <w:strike/>
+          <w:color w:val="FF0000"/>
           <w:lang w:val="pt-BR"/>
         </w:rPr>
         <w:t xml:space="preserve">Validação de </w:t>
@@ -945,6 +807,8 @@
       <w:r>
         <w:rPr>
           <w:rFonts w:ascii="Times New Roman" w:hAnsi="Times New Roman" w:cs="Times New Roman"/>
+          <w:strike/>
+          <w:color w:val="FF0000"/>
           <w:lang w:val="pt-BR"/>
         </w:rPr>
         <w:t>Schema</w:t>
@@ -953,6 +817,8 @@
       <w:r>
         <w:rPr>
           <w:rFonts w:ascii="Times New Roman" w:hAnsi="Times New Roman" w:cs="Times New Roman"/>
+          <w:strike/>
+          <w:color w:val="FF0000"/>
           <w:lang w:val="pt-BR"/>
         </w:rPr>
         <w:t>: Verificar se os dados estão no formato correto antes de realizar a inserção no banco.</w:t>
@@ -974,6 +840,7 @@
           <w:bCs/>
           <w:lang w:val="pt-BR"/>
         </w:rPr>
+        <w:lastRenderedPageBreak/>
         <w:t>3.5 Download e Novo Processamento</w:t>
       </w:r>
     </w:p>
@@ -1309,16 +1176,6 @@
         </w:rPr>
         <w:t>Configurar notificações automáticas em caso de falhas.</w:t>
       </w:r>
-    </w:p>
-    <w:p>
-      <w:pPr>
-        <w:rPr>
-          <w:rFonts w:ascii="Times New Roman" w:hAnsi="Times New Roman" w:cs="Times New Roman"/>
-          <w:b/>
-          <w:bCs/>
-          <w:lang w:val="pt-BR"/>
-        </w:rPr>
-      </w:pPr>
     </w:p>
     <w:p>
       <w:pPr>
@@ -3490,7 +3347,7 @@
         <w:sz w:val="20"/>
       </w:rPr>
     </w:lvl>
-    <w:lvl w:ilvl="1" w:tentative="1">
+    <w:lvl w:ilvl="1">
       <w:start w:val="1"/>
       <w:numFmt w:val="bullet"/>
       <w:lvlText w:val="o"/>
@@ -4086,7 +3943,7 @@
         <w:sz w:val="20"/>
       </w:rPr>
     </w:lvl>
-    <w:lvl w:ilvl="1" w:tentative="1">
+    <w:lvl w:ilvl="1">
       <w:start w:val="1"/>
       <w:numFmt w:val="bullet"/>
       <w:lvlText w:val="o"/>
@@ -4533,7 +4390,7 @@
         <w:sz w:val="20"/>
       </w:rPr>
     </w:lvl>
-    <w:lvl w:ilvl="1" w:tentative="1">
+    <w:lvl w:ilvl="1">
       <w:start w:val="1"/>
       <w:numFmt w:val="bullet"/>
       <w:lvlText w:val="o"/>
@@ -6243,6 +6100,7 @@
   <w:style w:type="character" w:default="1" w:styleId="Fontepargpadro">
     <w:name w:val="Default Paragraph Font"/>
     <w:uiPriority w:val="1"/>
+    <w:semiHidden/>
     <w:unhideWhenUsed/>
   </w:style>
   <w:style w:type="table" w:default="1" w:styleId="Tabelanormal">

</xml_diff>

<commit_message>
Adiciona funcionalidade para padronizar a coluna battery_capacity e criar um CSV com os dados transformados
</commit_message>
<xml_diff>
--- a/planejmamento_projeto_auto_extrator_mysql.docx
+++ b/planejmamento_projeto_auto_extrator_mysql.docx
@@ -852,12 +852,14 @@
         </w:numPr>
         <w:rPr>
           <w:rFonts w:ascii="Times New Roman" w:hAnsi="Times New Roman" w:cs="Times New Roman"/>
-          <w:lang w:val="pt-BR"/>
-        </w:rPr>
-      </w:pPr>
-      <w:r>
-        <w:rPr>
-          <w:rFonts w:ascii="Times New Roman" w:hAnsi="Times New Roman" w:cs="Times New Roman"/>
+          <w:color w:val="0000FF"/>
+          <w:lang w:val="pt-BR"/>
+        </w:rPr>
+      </w:pPr>
+      <w:r>
+        <w:rPr>
+          <w:rFonts w:ascii="Times New Roman" w:hAnsi="Times New Roman" w:cs="Times New Roman"/>
+          <w:color w:val="0000FF"/>
           <w:lang w:val="pt-BR"/>
         </w:rPr>
         <w:t>Baixar os dados do MySQL após a inserção.</w:t>
@@ -871,12 +873,14 @@
         </w:numPr>
         <w:rPr>
           <w:rFonts w:ascii="Times New Roman" w:hAnsi="Times New Roman" w:cs="Times New Roman"/>
-          <w:lang w:val="pt-BR"/>
-        </w:rPr>
-      </w:pPr>
-      <w:r>
-        <w:rPr>
-          <w:rFonts w:ascii="Times New Roman" w:hAnsi="Times New Roman" w:cs="Times New Roman"/>
+          <w:color w:val="0000FF"/>
+          <w:lang w:val="pt-BR"/>
+        </w:rPr>
+      </w:pPr>
+      <w:r>
+        <w:rPr>
+          <w:rFonts w:ascii="Times New Roman" w:hAnsi="Times New Roman" w:cs="Times New Roman"/>
+          <w:color w:val="0000FF"/>
           <w:lang w:val="pt-BR"/>
         </w:rPr>
         <w:t>Aplicar novas transformações conforme necessário.</w:t>
@@ -909,12 +913,14 @@
         </w:numPr>
         <w:rPr>
           <w:rFonts w:ascii="Times New Roman" w:hAnsi="Times New Roman" w:cs="Times New Roman"/>
-          <w:lang w:val="pt-BR"/>
-        </w:rPr>
-      </w:pPr>
-      <w:r>
-        <w:rPr>
-          <w:rFonts w:ascii="Times New Roman" w:hAnsi="Times New Roman" w:cs="Times New Roman"/>
+          <w:color w:val="0000FF"/>
+          <w:lang w:val="pt-BR"/>
+        </w:rPr>
+      </w:pPr>
+      <w:r>
+        <w:rPr>
+          <w:rFonts w:ascii="Times New Roman" w:hAnsi="Times New Roman" w:cs="Times New Roman"/>
+          <w:color w:val="0000FF"/>
           <w:lang w:val="pt-BR"/>
         </w:rPr>
         <w:t xml:space="preserve">Salvar os dados processados como CSV na pasta dados/ com </w:t>
@@ -923,6 +929,7 @@
       <w:r>
         <w:rPr>
           <w:rFonts w:ascii="Times New Roman" w:hAnsi="Times New Roman" w:cs="Times New Roman"/>
+          <w:color w:val="0000FF"/>
           <w:lang w:val="pt-BR"/>
         </w:rPr>
         <w:t>timestamp</w:t>
@@ -931,6 +938,7 @@
       <w:r>
         <w:rPr>
           <w:rFonts w:ascii="Times New Roman" w:hAnsi="Times New Roman" w:cs="Times New Roman"/>
+          <w:color w:val="0000FF"/>
           <w:lang w:val="pt-BR"/>
         </w:rPr>
         <w:t>.</w:t>

</xml_diff>

<commit_message>
Atualiza documentação do Plano do Projeto
</commit_message>
<xml_diff>
--- a/planejmamento_projeto_auto_extrator_mysql.docx
+++ b/planejmamento_projeto_auto_extrator_mysql.docx
@@ -91,33 +91,15 @@
           <w:rFonts w:ascii="Times New Roman" w:hAnsi="Times New Roman" w:cs="Times New Roman"/>
           <w:lang w:val="pt-BR"/>
         </w:rPr>
-        <w:t xml:space="preserve">Tecnologias: Python, Pandas, MySQL, CSV, Agendamento de Tarefas (Task </w:t>
-      </w:r>
-      <w:proofErr w:type="spellStart"/>
-      <w:r>
-        <w:rPr>
-          <w:rFonts w:ascii="Times New Roman" w:hAnsi="Times New Roman" w:cs="Times New Roman"/>
-          <w:lang w:val="pt-BR"/>
-        </w:rPr>
-        <w:t>Scheduler</w:t>
-      </w:r>
-      <w:proofErr w:type="spellEnd"/>
-      <w:r>
-        <w:rPr>
-          <w:rFonts w:ascii="Times New Roman" w:hAnsi="Times New Roman" w:cs="Times New Roman"/>
-          <w:lang w:val="pt-BR"/>
-        </w:rPr>
-        <w:t xml:space="preserve"> e </w:t>
-      </w:r>
-      <w:proofErr w:type="spellStart"/>
-      <w:r>
-        <w:rPr>
-          <w:rFonts w:ascii="Times New Roman" w:hAnsi="Times New Roman" w:cs="Times New Roman"/>
-          <w:lang w:val="pt-BR"/>
-        </w:rPr>
-        <w:t>Cron</w:t>
-      </w:r>
-      <w:proofErr w:type="spellEnd"/>
+        <w:t>Tecnologias: Python, Pandas, MySQL, CSV, Agendamento de Tarefas (Task Scheduler</w:t>
+      </w:r>
+      <w:r>
+        <w:rPr>
+          <w:rFonts w:ascii="Times New Roman" w:hAnsi="Times New Roman" w:cs="Times New Roman"/>
+          <w:lang w:val="pt-BR"/>
+        </w:rPr>
+        <w:t xml:space="preserve"> e Cron</w:t>
+      </w:r>
       <w:r>
         <w:rPr>
           <w:rFonts w:ascii="Times New Roman" w:hAnsi="Times New Roman" w:cs="Times New Roman"/>
@@ -160,7 +142,6 @@
           <w:lang w:val="pt-BR"/>
         </w:rPr>
       </w:pPr>
-      <w:proofErr w:type="spellStart"/>
       <w:r>
         <w:rPr>
           <w:rFonts w:ascii="Times New Roman" w:hAnsi="Times New Roman" w:cs="Times New Roman"/>
@@ -168,7 +149,6 @@
         </w:rPr>
         <w:t>projeto_auto_extrator</w:t>
       </w:r>
-      <w:proofErr w:type="spellEnd"/>
       <w:r>
         <w:rPr>
           <w:rFonts w:ascii="Times New Roman" w:hAnsi="Times New Roman" w:cs="Times New Roman"/>
@@ -196,23 +176,7 @@
           <w:rFonts w:ascii="Times New Roman" w:hAnsi="Times New Roman" w:cs="Times New Roman"/>
           <w:lang w:val="pt-BR"/>
         </w:rPr>
-        <w:t xml:space="preserve">/ → Armazena os </w:t>
-      </w:r>
-      <w:proofErr w:type="spellStart"/>
-      <w:r>
-        <w:rPr>
-          <w:rFonts w:ascii="Times New Roman" w:hAnsi="Times New Roman" w:cs="Times New Roman"/>
-          <w:lang w:val="pt-BR"/>
-        </w:rPr>
-        <w:t>CSVs</w:t>
-      </w:r>
-      <w:proofErr w:type="spellEnd"/>
-      <w:r>
-        <w:rPr>
-          <w:rFonts w:ascii="Times New Roman" w:hAnsi="Times New Roman" w:cs="Times New Roman"/>
-          <w:lang w:val="pt-BR"/>
-        </w:rPr>
-        <w:t xml:space="preserve"> gerados</w:t>
+        <w:t>/ → Armazena os CSVs gerados</w:t>
       </w:r>
       <w:r>
         <w:rPr>
@@ -248,23 +212,7 @@
           <w:rFonts w:ascii="Times New Roman" w:hAnsi="Times New Roman" w:cs="Times New Roman"/>
           <w:lang w:val="pt-BR"/>
         </w:rPr>
-        <w:t xml:space="preserve">│── </w:t>
-      </w:r>
-      <w:proofErr w:type="spellStart"/>
-      <w:r>
-        <w:rPr>
-          <w:rFonts w:ascii="Times New Roman" w:hAnsi="Times New Roman" w:cs="Times New Roman"/>
-          <w:lang w:val="pt-BR"/>
-        </w:rPr>
-        <w:t>tests</w:t>
-      </w:r>
-      <w:proofErr w:type="spellEnd"/>
-      <w:r>
-        <w:rPr>
-          <w:rFonts w:ascii="Times New Roman" w:hAnsi="Times New Roman" w:cs="Times New Roman"/>
-          <w:lang w:val="pt-BR"/>
-        </w:rPr>
-        <w:t>/ → Testes unitários e de integração</w:t>
+        <w:t>│── tests/ → Testes unitários e de integração</w:t>
       </w:r>
       <w:r>
         <w:rPr>
@@ -279,17 +227,8 @@
           <w:rFonts w:ascii="Times New Roman" w:hAnsi="Times New Roman" w:cs="Times New Roman"/>
           <w:lang w:val="pt-BR"/>
         </w:rPr>
-        <w:t>.</w:t>
-      </w:r>
-      <w:proofErr w:type="spellStart"/>
-      <w:r>
-        <w:rPr>
-          <w:rFonts w:ascii="Times New Roman" w:hAnsi="Times New Roman" w:cs="Times New Roman"/>
-          <w:lang w:val="pt-BR"/>
-        </w:rPr>
-        <w:t>env</w:t>
-      </w:r>
-      <w:proofErr w:type="spellEnd"/>
+        <w:t>.env</w:t>
+      </w:r>
       <w:r>
         <w:rPr>
           <w:rFonts w:ascii="Times New Roman" w:hAnsi="Times New Roman" w:cs="Times New Roman"/>
@@ -428,19 +367,8 @@
           <w:bCs/>
           <w:lang w:val="pt-BR"/>
         </w:rPr>
-        <w:t xml:space="preserve">3.2 Download dos Dados do </w:t>
-      </w:r>
-      <w:proofErr w:type="spellStart"/>
-      <w:r>
-        <w:rPr>
-          <w:rFonts w:ascii="Times New Roman" w:hAnsi="Times New Roman" w:cs="Times New Roman"/>
-          <w:b/>
-          <w:bCs/>
-          <w:lang w:val="pt-BR"/>
-        </w:rPr>
-        <w:t>Kaggle</w:t>
-      </w:r>
-      <w:proofErr w:type="spellEnd"/>
+        <w:t>3.2 Download dos Dados do Kaggle</w:t>
+      </w:r>
     </w:p>
     <w:p>
       <w:pPr>
@@ -460,25 +388,7 @@
           <w:color w:val="0000FF"/>
           <w:lang w:val="pt-BR"/>
         </w:rPr>
-        <w:t xml:space="preserve">Acessar o </w:t>
-      </w:r>
-      <w:proofErr w:type="spellStart"/>
-      <w:r>
-        <w:rPr>
-          <w:rFonts w:ascii="Times New Roman" w:hAnsi="Times New Roman" w:cs="Times New Roman"/>
-          <w:color w:val="0000FF"/>
-          <w:lang w:val="pt-BR"/>
-        </w:rPr>
-        <w:t>Kaggle</w:t>
-      </w:r>
-      <w:proofErr w:type="spellEnd"/>
-      <w:r>
-        <w:rPr>
-          <w:rFonts w:ascii="Times New Roman" w:hAnsi="Times New Roman" w:cs="Times New Roman"/>
-          <w:color w:val="0000FF"/>
-          <w:lang w:val="pt-BR"/>
-        </w:rPr>
-        <w:t xml:space="preserve"> pelo navegador.</w:t>
+        <w:t>Acessar o Kaggle pelo navegador.</w:t>
       </w:r>
     </w:p>
     <w:p>
@@ -499,25 +409,7 @@
           <w:color w:val="0000FF"/>
           <w:lang w:val="pt-BR"/>
         </w:rPr>
-        <w:t xml:space="preserve">Baixar o </w:t>
-      </w:r>
-      <w:proofErr w:type="spellStart"/>
-      <w:r>
-        <w:rPr>
-          <w:rFonts w:ascii="Times New Roman" w:hAnsi="Times New Roman" w:cs="Times New Roman"/>
-          <w:color w:val="0000FF"/>
-          <w:lang w:val="pt-BR"/>
-        </w:rPr>
-        <w:t>dataset</w:t>
-      </w:r>
-      <w:proofErr w:type="spellEnd"/>
-      <w:r>
-        <w:rPr>
-          <w:rFonts w:ascii="Times New Roman" w:hAnsi="Times New Roman" w:cs="Times New Roman"/>
-          <w:color w:val="0000FF"/>
-          <w:lang w:val="pt-BR"/>
-        </w:rPr>
-        <w:t xml:space="preserve"> manualmente.</w:t>
+        <w:t>Baixar o dataset manualmente.</w:t>
       </w:r>
     </w:p>
     <w:p>
@@ -638,27 +530,7 @@
           <w:color w:val="FF0000"/>
           <w:lang w:val="pt-BR"/>
         </w:rPr>
-        <w:t xml:space="preserve">Aplicar transformações necessárias conforme os requisitos do projeto (limpeza de dados, renomeação de colunas, conversão de </w:t>
-      </w:r>
-      <w:proofErr w:type="gramStart"/>
-      <w:r>
-        <w:rPr>
-          <w:rFonts w:ascii="Times New Roman" w:hAnsi="Times New Roman" w:cs="Times New Roman"/>
-          <w:strike/>
-          <w:color w:val="FF0000"/>
-          <w:lang w:val="pt-BR"/>
-        </w:rPr>
-        <w:t>tipos, etc.</w:t>
-      </w:r>
-      <w:proofErr w:type="gramEnd"/>
-      <w:r>
-        <w:rPr>
-          <w:rFonts w:ascii="Times New Roman" w:hAnsi="Times New Roman" w:cs="Times New Roman"/>
-          <w:strike/>
-          <w:color w:val="FF0000"/>
-          <w:lang w:val="pt-BR"/>
-        </w:rPr>
-        <w:t>).</w:t>
+        <w:t>Aplicar transformações necessárias conforme os requisitos do projeto (limpeza de dados, renomeação de colunas, conversão de tipos, etc.).</w:t>
       </w:r>
     </w:p>
     <w:p>
@@ -680,27 +552,7 @@
           <w:color w:val="FF0000"/>
           <w:lang w:val="pt-BR"/>
         </w:rPr>
-        <w:t xml:space="preserve">Validação: Verificar </w:t>
-      </w:r>
-      <w:proofErr w:type="spellStart"/>
-      <w:r>
-        <w:rPr>
-          <w:rFonts w:ascii="Times New Roman" w:hAnsi="Times New Roman" w:cs="Times New Roman"/>
-          <w:strike/>
-          <w:color w:val="FF0000"/>
-          <w:lang w:val="pt-BR"/>
-        </w:rPr>
-        <w:t>schema</w:t>
-      </w:r>
-      <w:proofErr w:type="spellEnd"/>
-      <w:r>
-        <w:rPr>
-          <w:rFonts w:ascii="Times New Roman" w:hAnsi="Times New Roman" w:cs="Times New Roman"/>
-          <w:strike/>
-          <w:color w:val="FF0000"/>
-          <w:lang w:val="pt-BR"/>
-        </w:rPr>
-        <w:t>, tratar dados nulos e duplicados.</w:t>
+        <w:t>Validação: Verificar schema, tratar dados nulos e duplicados.</w:t>
       </w:r>
     </w:p>
     <w:p>
@@ -740,25 +592,7 @@
           <w:color w:val="0000FF"/>
           <w:lang w:val="pt-BR"/>
         </w:rPr>
-        <w:t xml:space="preserve">Criar ou atualizar tabela no MySQL com os dados extraídos do </w:t>
-      </w:r>
-      <w:proofErr w:type="spellStart"/>
-      <w:r>
-        <w:rPr>
-          <w:rFonts w:ascii="Times New Roman" w:hAnsi="Times New Roman" w:cs="Times New Roman"/>
-          <w:color w:val="0000FF"/>
-          <w:lang w:val="pt-BR"/>
-        </w:rPr>
-        <w:t>Kaggle</w:t>
-      </w:r>
-      <w:proofErr w:type="spellEnd"/>
-      <w:r>
-        <w:rPr>
-          <w:rFonts w:ascii="Times New Roman" w:hAnsi="Times New Roman" w:cs="Times New Roman"/>
-          <w:color w:val="0000FF"/>
-          <w:lang w:val="pt-BR"/>
-        </w:rPr>
-        <w:t>.</w:t>
+        <w:t>Criar ou atualizar tabela no MySQL com os dados extraídos do Kaggle.</w:t>
       </w:r>
     </w:p>
     <w:p>
@@ -801,27 +635,7 @@
           <w:color w:val="FF0000"/>
           <w:lang w:val="pt-BR"/>
         </w:rPr>
-        <w:t xml:space="preserve">Validação de </w:t>
-      </w:r>
-      <w:proofErr w:type="spellStart"/>
-      <w:r>
-        <w:rPr>
-          <w:rFonts w:ascii="Times New Roman" w:hAnsi="Times New Roman" w:cs="Times New Roman"/>
-          <w:strike/>
-          <w:color w:val="FF0000"/>
-          <w:lang w:val="pt-BR"/>
-        </w:rPr>
-        <w:t>Schema</w:t>
-      </w:r>
-      <w:proofErr w:type="spellEnd"/>
-      <w:r>
-        <w:rPr>
-          <w:rFonts w:ascii="Times New Roman" w:hAnsi="Times New Roman" w:cs="Times New Roman"/>
-          <w:strike/>
-          <w:color w:val="FF0000"/>
-          <w:lang w:val="pt-BR"/>
-        </w:rPr>
-        <w:t>: Verificar se os dados estão no formato correto antes de realizar a inserção no banco.</w:t>
+        <w:t>Validação de Schema: Verificar se os dados estão no formato correto antes de realizar a inserção no banco.</w:t>
       </w:r>
     </w:p>
     <w:p>
@@ -923,25 +737,7 @@
           <w:color w:val="0000FF"/>
           <w:lang w:val="pt-BR"/>
         </w:rPr>
-        <w:t xml:space="preserve">Salvar os dados processados como CSV na pasta dados/ com </w:t>
-      </w:r>
-      <w:proofErr w:type="spellStart"/>
-      <w:r>
-        <w:rPr>
-          <w:rFonts w:ascii="Times New Roman" w:hAnsi="Times New Roman" w:cs="Times New Roman"/>
-          <w:color w:val="0000FF"/>
-          <w:lang w:val="pt-BR"/>
-        </w:rPr>
-        <w:t>timestamp</w:t>
-      </w:r>
-      <w:proofErr w:type="spellEnd"/>
-      <w:r>
-        <w:rPr>
-          <w:rFonts w:ascii="Times New Roman" w:hAnsi="Times New Roman" w:cs="Times New Roman"/>
-          <w:color w:val="0000FF"/>
-          <w:lang w:val="pt-BR"/>
-        </w:rPr>
-        <w:t>.</w:t>
+        <w:t>Salvar os dados processados como CSV na pasta dados/ com timestamp.</w:t>
       </w:r>
     </w:p>
     <w:p>
@@ -952,15 +748,49 @@
         </w:numPr>
         <w:rPr>
           <w:rFonts w:ascii="Times New Roman" w:hAnsi="Times New Roman" w:cs="Times New Roman"/>
-          <w:lang w:val="pt-BR"/>
-        </w:rPr>
-      </w:pPr>
-      <w:r>
-        <w:rPr>
-          <w:rFonts w:ascii="Times New Roman" w:hAnsi="Times New Roman" w:cs="Times New Roman"/>
-          <w:lang w:val="pt-BR"/>
-        </w:rPr>
-        <w:t>Garantir que o CSV esteja livre de inconsistências.</w:t>
+          <w:color w:val="0000FF"/>
+          <w:lang w:val="pt-BR"/>
+        </w:rPr>
+      </w:pPr>
+      <w:r>
+        <w:rPr>
+          <w:rFonts w:ascii="Times New Roman" w:hAnsi="Times New Roman" w:cs="Times New Roman"/>
+          <w:color w:val="0000FF"/>
+          <w:lang w:val="pt-BR"/>
+        </w:rPr>
+        <w:t>Garantir que o CSV esteja livre de inconsistências</w:t>
+      </w:r>
+      <w:r>
+        <w:rPr>
+          <w:rFonts w:ascii="Times New Roman" w:hAnsi="Times New Roman" w:cs="Times New Roman"/>
+          <w:color w:val="0000FF"/>
+          <w:lang w:val="pt-BR"/>
+        </w:rPr>
+        <w:t xml:space="preserve"> (duplicatas</w:t>
+      </w:r>
+      <w:r>
+        <w:rPr>
+          <w:rFonts w:ascii="Times New Roman" w:hAnsi="Times New Roman" w:cs="Times New Roman"/>
+          <w:color w:val="0000FF"/>
+          <w:lang w:val="pt-BR"/>
+        </w:rPr>
+        <w:t xml:space="preserve"> e</w:t>
+      </w:r>
+      <w:r>
+        <w:rPr>
+          <w:rFonts w:ascii="Times New Roman" w:hAnsi="Times New Roman" w:cs="Times New Roman"/>
+          <w:color w:val="0000FF"/>
+          <w:lang w:val="pt-BR"/>
+        </w:rPr>
+        <w:t xml:space="preserve"> nulos)</w:t>
+      </w:r>
+      <w:r>
+        <w:rPr>
+          <w:rFonts w:ascii="Times New Roman" w:hAnsi="Times New Roman" w:cs="Times New Roman"/>
+          <w:color w:val="0000FF"/>
+          <w:lang w:val="pt-BR"/>
+        </w:rPr>
+        <w:t>.</w:t>
       </w:r>
     </w:p>
     <w:p>
@@ -1017,17 +847,8 @@
           <w:rFonts w:ascii="Times New Roman" w:hAnsi="Times New Roman" w:cs="Times New Roman"/>
           <w:lang w:val="pt-BR"/>
         </w:rPr>
-        <w:t xml:space="preserve">Windows: Task </w:t>
-      </w:r>
-      <w:proofErr w:type="spellStart"/>
-      <w:r>
-        <w:rPr>
-          <w:rFonts w:ascii="Times New Roman" w:hAnsi="Times New Roman" w:cs="Times New Roman"/>
-          <w:lang w:val="pt-BR"/>
-        </w:rPr>
-        <w:t>Scheduler</w:t>
-      </w:r>
-      <w:proofErr w:type="spellEnd"/>
+        <w:t>Windows: Task Scheduler</w:t>
+      </w:r>
     </w:p>
     <w:p>
       <w:pPr>
@@ -1045,33 +866,8 @@
           <w:rFonts w:ascii="Times New Roman" w:hAnsi="Times New Roman" w:cs="Times New Roman"/>
           <w:lang w:val="pt-BR"/>
         </w:rPr>
-        <w:t xml:space="preserve">Linux: </w:t>
-      </w:r>
-      <w:proofErr w:type="spellStart"/>
-      <w:r>
-        <w:rPr>
-          <w:rFonts w:ascii="Times New Roman" w:hAnsi="Times New Roman" w:cs="Times New Roman"/>
-          <w:lang w:val="pt-BR"/>
-        </w:rPr>
-        <w:t>cron</w:t>
-      </w:r>
-      <w:proofErr w:type="spellEnd"/>
-      <w:r>
-        <w:rPr>
-          <w:rFonts w:ascii="Times New Roman" w:hAnsi="Times New Roman" w:cs="Times New Roman"/>
-          <w:lang w:val="pt-BR"/>
-        </w:rPr>
-        <w:t xml:space="preserve"> </w:t>
-      </w:r>
-      <w:proofErr w:type="spellStart"/>
-      <w:r>
-        <w:rPr>
-          <w:rFonts w:ascii="Times New Roman" w:hAnsi="Times New Roman" w:cs="Times New Roman"/>
-          <w:lang w:val="pt-BR"/>
-        </w:rPr>
-        <w:t>job</w:t>
-      </w:r>
-      <w:proofErr w:type="spellEnd"/>
+        <w:t>Linux: cron job</w:t>
+      </w:r>
     </w:p>
     <w:p>
       <w:pPr>
@@ -1108,27 +904,7 @@
           <w:bCs/>
           <w:lang w:val="pt-BR"/>
         </w:rPr>
-        <w:t xml:space="preserve">3.8 </w:t>
-      </w:r>
-      <w:proofErr w:type="spellStart"/>
-      <w:r>
-        <w:rPr>
-          <w:rFonts w:ascii="Times New Roman" w:hAnsi="Times New Roman" w:cs="Times New Roman"/>
-          <w:b/>
-          <w:bCs/>
-          <w:lang w:val="pt-BR"/>
-        </w:rPr>
-        <w:t>Logging</w:t>
-      </w:r>
-      <w:proofErr w:type="spellEnd"/>
-      <w:r>
-        <w:rPr>
-          <w:rFonts w:ascii="Times New Roman" w:hAnsi="Times New Roman" w:cs="Times New Roman"/>
-          <w:b/>
-          <w:bCs/>
-          <w:lang w:val="pt-BR"/>
-        </w:rPr>
-        <w:t xml:space="preserve"> e Monitoramento</w:t>
+        <w:t>3.8 Logging e Monitoramento</w:t>
       </w:r>
     </w:p>
     <w:p>
@@ -1147,23 +923,7 @@
           <w:rFonts w:ascii="Times New Roman" w:hAnsi="Times New Roman" w:cs="Times New Roman"/>
           <w:lang w:val="pt-BR"/>
         </w:rPr>
-        <w:t xml:space="preserve">Implementar logs estruturados usando o módulo </w:t>
-      </w:r>
-      <w:proofErr w:type="spellStart"/>
-      <w:r>
-        <w:rPr>
-          <w:rFonts w:ascii="Times New Roman" w:hAnsi="Times New Roman" w:cs="Times New Roman"/>
-          <w:lang w:val="pt-BR"/>
-        </w:rPr>
-        <w:t>logging</w:t>
-      </w:r>
-      <w:proofErr w:type="spellEnd"/>
-      <w:r>
-        <w:rPr>
-          <w:rFonts w:ascii="Times New Roman" w:hAnsi="Times New Roman" w:cs="Times New Roman"/>
-          <w:lang w:val="pt-BR"/>
-        </w:rPr>
-        <w:t>.</w:t>
+        <w:t>Implementar logs estruturados usando o módulo logging.</w:t>
       </w:r>
     </w:p>
     <w:p>
@@ -1212,54 +972,40 @@
         </w:numPr>
         <w:rPr>
           <w:rFonts w:ascii="Times New Roman" w:hAnsi="Times New Roman" w:cs="Times New Roman"/>
-          <w:lang w:val="pt-BR"/>
-        </w:rPr>
-      </w:pPr>
-      <w:r>
-        <w:rPr>
-          <w:rFonts w:ascii="Times New Roman" w:hAnsi="Times New Roman" w:cs="Times New Roman"/>
-          <w:lang w:val="pt-BR"/>
-        </w:rPr>
-        <w:t xml:space="preserve">Uso de </w:t>
-      </w:r>
-      <w:r>
-        <w:rPr>
-          <w:rFonts w:ascii="Times New Roman" w:hAnsi="Times New Roman" w:cs="Times New Roman"/>
-          <w:lang w:val="pt-BR"/>
-        </w:rPr>
-        <w:t>.</w:t>
-      </w:r>
-      <w:proofErr w:type="spellStart"/>
-      <w:r>
-        <w:rPr>
-          <w:rFonts w:ascii="Times New Roman" w:hAnsi="Times New Roman" w:cs="Times New Roman"/>
-          <w:lang w:val="pt-BR"/>
-        </w:rPr>
-        <w:t>env</w:t>
-      </w:r>
-      <w:proofErr w:type="spellEnd"/>
-      <w:r>
-        <w:rPr>
-          <w:rFonts w:ascii="Times New Roman" w:hAnsi="Times New Roman" w:cs="Times New Roman"/>
-          <w:lang w:val="pt-BR"/>
-        </w:rPr>
-        <w:t xml:space="preserve"> para credenciais (API Key do </w:t>
-      </w:r>
-      <w:proofErr w:type="spellStart"/>
-      <w:r>
-        <w:rPr>
-          <w:rFonts w:ascii="Times New Roman" w:hAnsi="Times New Roman" w:cs="Times New Roman"/>
-          <w:lang w:val="pt-BR"/>
-        </w:rPr>
-        <w:t>Kaggle</w:t>
-      </w:r>
-      <w:proofErr w:type="spellEnd"/>
-      <w:r>
-        <w:rPr>
-          <w:rFonts w:ascii="Times New Roman" w:hAnsi="Times New Roman" w:cs="Times New Roman"/>
-          <w:lang w:val="pt-BR"/>
-        </w:rPr>
-        <w:t xml:space="preserve"> e MySQL).</w:t>
+          <w:color w:val="0000FF"/>
+          <w:lang w:val="pt-BR"/>
+        </w:rPr>
+      </w:pPr>
+      <w:r>
+        <w:rPr>
+          <w:rFonts w:ascii="Times New Roman" w:hAnsi="Times New Roman" w:cs="Times New Roman"/>
+          <w:color w:val="0000FF"/>
+          <w:lang w:val="pt-BR"/>
+        </w:rPr>
+        <w:t>Uso de .env para credenciais (MySQL).</w:t>
+      </w:r>
+    </w:p>
+    <w:p>
+      <w:pPr>
+        <w:numPr>
+          <w:ilvl w:val="1"/>
+          <w:numId w:val="27"/>
+        </w:numPr>
+        <w:rPr>
+          <w:rFonts w:ascii="Times New Roman" w:hAnsi="Times New Roman" w:cs="Times New Roman"/>
+          <w:strike/>
+          <w:color w:val="0000FF"/>
+          <w:lang w:val="pt-BR"/>
+        </w:rPr>
+      </w:pPr>
+      <w:r>
+        <w:rPr>
+          <w:rFonts w:ascii="Times New Roman" w:hAnsi="Times New Roman" w:cs="Times New Roman"/>
+          <w:strike/>
+          <w:color w:val="FF0000"/>
+          <w:lang w:val="pt-BR"/>
+        </w:rPr>
+        <w:t>Uso de .env para credenciais (API Key do Kaggle e MySQL).</w:t>
       </w:r>
     </w:p>
     <w:p>
@@ -1285,23 +1031,7 @@
           <w:rFonts w:ascii="Times New Roman" w:hAnsi="Times New Roman" w:cs="Times New Roman"/>
           <w:lang w:val="pt-BR"/>
         </w:rPr>
-        <w:t>.</w:t>
-      </w:r>
-      <w:proofErr w:type="spellStart"/>
-      <w:r>
-        <w:rPr>
-          <w:rFonts w:ascii="Times New Roman" w:hAnsi="Times New Roman" w:cs="Times New Roman"/>
-          <w:lang w:val="pt-BR"/>
-        </w:rPr>
-        <w:t>env</w:t>
-      </w:r>
-      <w:proofErr w:type="spellEnd"/>
-      <w:r>
-        <w:rPr>
-          <w:rFonts w:ascii="Times New Roman" w:hAnsi="Times New Roman" w:cs="Times New Roman"/>
-          <w:lang w:val="pt-BR"/>
-        </w:rPr>
-        <w:t xml:space="preserve"> </w:t>
+        <w:t xml:space="preserve">.env </w:t>
       </w:r>
       <w:r>
         <w:rPr>
@@ -1313,69 +1043,47 @@
     </w:p>
     <w:p>
       <w:pPr>
+        <w:pStyle w:val="PargrafodaLista"/>
         <w:numPr>
           <w:ilvl w:val="0"/>
           <w:numId w:val="27"/>
         </w:numPr>
         <w:rPr>
           <w:rFonts w:ascii="Times New Roman" w:hAnsi="Times New Roman" w:cs="Times New Roman"/>
-          <w:lang w:val="pt-BR"/>
-        </w:rPr>
-      </w:pPr>
-      <w:r>
-        <w:rPr>
-          <w:rFonts w:ascii="Times New Roman" w:hAnsi="Times New Roman" w:cs="Times New Roman"/>
-          <w:lang w:val="pt-BR"/>
-        </w:rPr>
-        <w:t xml:space="preserve">Tratamento de Erros: Implementar tratamento robusto com </w:t>
-      </w:r>
-      <w:proofErr w:type="spellStart"/>
-      <w:r>
-        <w:rPr>
-          <w:rFonts w:ascii="Times New Roman" w:hAnsi="Times New Roman" w:cs="Times New Roman"/>
-          <w:lang w:val="pt-BR"/>
-        </w:rPr>
-        <w:t>try</w:t>
-      </w:r>
-      <w:proofErr w:type="spellEnd"/>
-      <w:r>
-        <w:rPr>
-          <w:rFonts w:ascii="Times New Roman" w:hAnsi="Times New Roman" w:cs="Times New Roman"/>
-          <w:lang w:val="pt-BR"/>
-        </w:rPr>
-        <w:t>/</w:t>
-      </w:r>
-      <w:proofErr w:type="spellStart"/>
-      <w:r>
-        <w:rPr>
-          <w:rFonts w:ascii="Times New Roman" w:hAnsi="Times New Roman" w:cs="Times New Roman"/>
-          <w:lang w:val="pt-BR"/>
-        </w:rPr>
-        <w:t>except</w:t>
-      </w:r>
-      <w:proofErr w:type="spellEnd"/>
-      <w:r>
-        <w:rPr>
-          <w:rFonts w:ascii="Times New Roman" w:hAnsi="Times New Roman" w:cs="Times New Roman"/>
-          <w:lang w:val="pt-BR"/>
-        </w:rPr>
-        <w:t xml:space="preserve"> para falhas de conexão com </w:t>
-      </w:r>
-      <w:proofErr w:type="spellStart"/>
-      <w:r>
-        <w:rPr>
-          <w:rFonts w:ascii="Times New Roman" w:hAnsi="Times New Roman" w:cs="Times New Roman"/>
-          <w:lang w:val="pt-BR"/>
-        </w:rPr>
-        <w:t>Kaggle</w:t>
-      </w:r>
-      <w:proofErr w:type="spellEnd"/>
-      <w:r>
-        <w:rPr>
-          <w:rFonts w:ascii="Times New Roman" w:hAnsi="Times New Roman" w:cs="Times New Roman"/>
-          <w:lang w:val="pt-BR"/>
-        </w:rPr>
-        <w:t>, MySQL ou durante manipulação de dados.</w:t>
+          <w:color w:val="0000FF"/>
+          <w:lang w:val="pt-BR"/>
+        </w:rPr>
+      </w:pPr>
+      <w:r>
+        <w:rPr>
+          <w:rFonts w:ascii="Times New Roman" w:hAnsi="Times New Roman" w:cs="Times New Roman"/>
+          <w:color w:val="0000FF"/>
+          <w:lang w:val="pt-BR"/>
+        </w:rPr>
+        <w:t>Tratamento de Erros: Implementar tratamento robusto com try/except para falhas de conexão com MySQL ou durante manipulação de dados.</w:t>
+      </w:r>
+    </w:p>
+    <w:p>
+      <w:pPr>
+        <w:numPr>
+          <w:ilvl w:val="1"/>
+          <w:numId w:val="27"/>
+        </w:numPr>
+        <w:rPr>
+          <w:rFonts w:ascii="Times New Roman" w:hAnsi="Times New Roman" w:cs="Times New Roman"/>
+          <w:strike/>
+          <w:color w:val="FF0000"/>
+          <w:lang w:val="pt-BR"/>
+        </w:rPr>
+      </w:pPr>
+      <w:r>
+        <w:rPr>
+          <w:rFonts w:ascii="Times New Roman" w:hAnsi="Times New Roman" w:cs="Times New Roman"/>
+          <w:strike/>
+          <w:color w:val="FF0000"/>
+          <w:lang w:val="pt-BR"/>
+        </w:rPr>
+        <w:t>Tratamento de Erros: Implementar tratamento robusto com try/except para falhas de conexão com Kaggle, MySQL ou durante manipulação de dados.</w:t>
       </w:r>
     </w:p>
     <w:p>
@@ -3206,7 +2914,7 @@
         <w:sz w:val="20"/>
       </w:rPr>
     </w:lvl>
-    <w:lvl w:ilvl="1" w:tentative="1">
+    <w:lvl w:ilvl="1">
       <w:start w:val="1"/>
       <w:numFmt w:val="bullet"/>
       <w:lvlText w:val="o"/>
@@ -6108,7 +5816,6 @@
   <w:style w:type="character" w:default="1" w:styleId="Fontepargpadro">
     <w:name w:val="Default Paragraph Font"/>
     <w:uiPriority w:val="1"/>
-    <w:semiHidden/>
     <w:unhideWhenUsed/>
   </w:style>
   <w:style w:type="table" w:default="1" w:styleId="Tabelanormal">

</xml_diff>

<commit_message>
Atualiza documentação do projeto e requisitos de dependências para incluir Apache Airflow
</commit_message>
<xml_diff>
--- a/planejmamento_projeto_auto_extrator_mysql.docx
+++ b/planejmamento_projeto_auto_extrator_mysql.docx
@@ -91,14 +91,14 @@
           <w:rFonts w:ascii="Times New Roman" w:hAnsi="Times New Roman" w:cs="Times New Roman"/>
           <w:lang w:val="pt-BR"/>
         </w:rPr>
-        <w:t>Tecnologias: Python, Pandas, MySQL, CSV, Agendamento de Tarefas (Task Scheduler</w:t>
-      </w:r>
-      <w:r>
-        <w:rPr>
-          <w:rFonts w:ascii="Times New Roman" w:hAnsi="Times New Roman" w:cs="Times New Roman"/>
-          <w:lang w:val="pt-BR"/>
-        </w:rPr>
-        <w:t xml:space="preserve"> e Cron</w:t>
+        <w:t>Tecnologias: Python, Pandas, MySQL, CSV, Agendamento de Tarefas (</w:t>
+      </w:r>
+      <w:r>
+        <w:rPr>
+          <w:rFonts w:ascii="Times New Roman" w:hAnsi="Times New Roman" w:cs="Times New Roman"/>
+          <w:lang w:val="pt-BR"/>
+        </w:rPr>
+        <w:t>Apache Airflow</w:t>
       </w:r>
       <w:r>
         <w:rPr>
@@ -847,23 +847,48 @@
           <w:rFonts w:ascii="Times New Roman" w:hAnsi="Times New Roman" w:cs="Times New Roman"/>
           <w:lang w:val="pt-BR"/>
         </w:rPr>
-        <w:t>Windows: Task Scheduler</w:t>
+        <w:t>Apache Airflow</w:t>
       </w:r>
     </w:p>
     <w:p>
       <w:pPr>
         <w:numPr>
-          <w:ilvl w:val="1"/>
+          <w:ilvl w:val="2"/>
           <w:numId w:val="25"/>
         </w:numPr>
         <w:rPr>
           <w:rFonts w:ascii="Times New Roman" w:hAnsi="Times New Roman" w:cs="Times New Roman"/>
-          <w:lang w:val="pt-BR"/>
-        </w:rPr>
-      </w:pPr>
-      <w:r>
-        <w:rPr>
-          <w:rFonts w:ascii="Times New Roman" w:hAnsi="Times New Roman" w:cs="Times New Roman"/>
+          <w:strike/>
+          <w:color w:val="FF0000"/>
+          <w:lang w:val="pt-BR"/>
+        </w:rPr>
+      </w:pPr>
+      <w:r>
+        <w:rPr>
+          <w:rFonts w:ascii="Times New Roman" w:hAnsi="Times New Roman" w:cs="Times New Roman"/>
+          <w:strike/>
+          <w:color w:val="FF0000"/>
+          <w:lang w:val="pt-BR"/>
+        </w:rPr>
+        <w:t>Windows: Task Scheduler</w:t>
+      </w:r>
+    </w:p>
+    <w:p>
+      <w:pPr>
+        <w:numPr>
+          <w:ilvl w:val="2"/>
+          <w:numId w:val="25"/>
+        </w:numPr>
+        <w:rPr>
+          <w:rFonts w:ascii="Times New Roman" w:hAnsi="Times New Roman" w:cs="Times New Roman"/>
+          <w:lang w:val="pt-BR"/>
+        </w:rPr>
+      </w:pPr>
+      <w:r>
+        <w:rPr>
+          <w:rFonts w:ascii="Times New Roman" w:hAnsi="Times New Roman" w:cs="Times New Roman"/>
+          <w:strike/>
+          <w:color w:val="FF0000"/>
           <w:lang w:val="pt-BR"/>
         </w:rPr>
         <w:t>Linux: cron job</w:t>
@@ -885,7 +910,7 @@
           <w:rFonts w:ascii="Times New Roman" w:hAnsi="Times New Roman" w:cs="Times New Roman"/>
           <w:lang w:val="pt-BR"/>
         </w:rPr>
-        <w:t>Monitoramento: Registrar logs detalhados e configurar alertas (e-mail/Slack) para eventuais falhas.</w:t>
+        <w:t>Monitoramento: Registrar logs detalhados e configurar alertas para eventuais falhas.</w:t>
       </w:r>
     </w:p>
     <w:p>
@@ -1109,7 +1134,7 @@
   <w:abstractNum w:abstractNumId="0" w15:restartNumberingAfterBreak="0">
     <w:nsid w:val="00EA3F71"/>
     <w:multiLevelType w:val="multilevel"/>
-    <w:tmpl w:val="3CFACF62"/>
+    <w:tmpl w:val="CCB62142"/>
     <w:lvl w:ilvl="0">
       <w:start w:val="1"/>
       <w:numFmt w:val="bullet"/>
@@ -1142,7 +1167,7 @@
         <w:sz w:val="20"/>
       </w:rPr>
     </w:lvl>
-    <w:lvl w:ilvl="2" w:tentative="1">
+    <w:lvl w:ilvl="2">
       <w:start w:val="1"/>
       <w:numFmt w:val="bullet"/>
       <w:lvlText w:val=""/>
@@ -1155,6 +1180,7 @@
       </w:pPr>
       <w:rPr>
         <w:rFonts w:ascii="Wingdings" w:hAnsi="Wingdings" w:hint="default"/>
+        <w:color w:val="FF0000"/>
         <w:sz w:val="20"/>
       </w:rPr>
     </w:lvl>
@@ -5816,6 +5842,7 @@
   <w:style w:type="character" w:default="1" w:styleId="Fontepargpadro">
     <w:name w:val="Default Paragraph Font"/>
     <w:uiPriority w:val="1"/>
+    <w:semiHidden/>
     <w:unhideWhenUsed/>
   </w:style>
   <w:style w:type="table" w:default="1" w:styleId="Tabelanormal">

</xml_diff>